<commit_message>
fixed typo in imports.docx
</commit_message>
<xml_diff>
--- a/Sonstiges/WebComponents/imports.docx
+++ b/Sonstiges/WebComponents/imports.docx
@@ -3,77 +3,118 @@
 <w:document xmlns:wpc="http://schemas.microsoft.com/office/word/2010/wordprocessingCanvas" xmlns:cx="http://schemas.microsoft.com/office/drawing/2014/chartex" xmlns:cx1="http://schemas.microsoft.com/office/drawing/2015/9/8/chartex" xmlns:cx2="http://schemas.microsoft.com/office/drawing/2015/10/21/chartex" xmlns:cx3="http://schemas.microsoft.com/office/drawing/2016/5/9/chartex" xmlns:cx4="http://schemas.microsoft.com/office/drawing/2016/5/10/chartex" xmlns:cx5="http://schemas.microsoft.com/office/drawing/2016/5/11/chartex" xmlns:cx6="http://schemas.microsoft.com/office/drawing/2016/5/12/chartex" xmlns:cx7="http://schemas.microsoft.com/office/drawing/2016/5/13/chartex" xmlns:cx8="http://schemas.microsoft.com/office/drawing/2016/5/14/chartex" xmlns:mc="http://schemas.openxmlformats.org/markup-compatibility/2006" xmlns:aink="http://schemas.microsoft.com/office/drawing/2016/ink" xmlns:am3d="http://schemas.microsoft.com/office/drawing/2017/model3d" xmlns:o="urn:schemas-microsoft-com:office:office" xmlns:r="http://schemas.openxmlformats.org/officeDocument/2006/relationships" xmlns:m="http://schemas.openxmlformats.org/officeDocument/2006/math" xmlns:v="urn:schemas-microsoft-com:vml" xmlns:wp14="http://schemas.microsoft.com/office/word/2010/wordprocessingDrawing" xmlns:wp="http://schemas.openxmlformats.org/drawingml/2006/wordprocessingDrawing" xmlns:w10="urn:schemas-microsoft-com:office:word" xmlns:w="http://schemas.openxmlformats.org/wordprocessingml/2006/main" xmlns:w14="http://schemas.microsoft.com/office/word/2010/wordml" xmlns:w15="http://schemas.microsoft.com/office/word/2012/wordml" xmlns:w16cid="http://schemas.microsoft.com/office/word/2016/wordml/cid" xmlns:w16se="http://schemas.microsoft.com/office/word/2015/wordml/symex" xmlns:wpg="http://schemas.microsoft.com/office/word/2010/wordprocessingGroup" xmlns:wpi="http://schemas.microsoft.com/office/word/2010/wordprocessingInk" xmlns:wne="http://schemas.microsoft.com/office/word/2006/wordml" xmlns:wps="http://schemas.microsoft.com/office/word/2010/wordprocessingShape" mc:Ignorable="w14 w15 w16se w16cid wp14">
   <w:body>
     <w:p>
+      <w:pPr>
+        <w:rPr>
+          <w:lang w:val="en-US"/>
+        </w:rPr>
+      </w:pPr>
       <w:r>
         <w:rPr>
           <w:u w:val="single"/>
+          <w:lang w:val="en-US"/>
         </w:rPr>
         <w:t>Polymer Client:</w:t>
       </w:r>
       <w:r>
+        <w:rPr>
+          <w:lang w:val="en-US"/>
+        </w:rPr>
         <w:t xml:space="preserve"> </w:t>
       </w:r>
       <w:proofErr w:type="spellStart"/>
       <w:r>
+        <w:rPr>
+          <w:lang w:val="en-US"/>
+        </w:rPr>
         <w:t>npm</w:t>
       </w:r>
       <w:proofErr w:type="spellEnd"/>
       <w:r>
-        <w:t xml:space="preserve"> i </w:t>
-      </w:r>
-      <w:proofErr w:type="spellStart"/>
-      <w:r>
-        <w:t>polymer</w:t>
-      </w:r>
-      <w:proofErr w:type="spellEnd"/>
-      <w:r>
-        <w:t>-cli</w:t>
+        <w:rPr>
+          <w:lang w:val="en-US"/>
+        </w:rPr>
+        <w:t xml:space="preserve"> </w:t>
+      </w:r>
+      <w:proofErr w:type="spellStart"/>
+      <w:r>
+        <w:rPr>
+          <w:lang w:val="en-US"/>
+        </w:rPr>
+        <w:t>i</w:t>
+      </w:r>
+      <w:proofErr w:type="spellEnd"/>
+      <w:r>
+        <w:rPr>
+          <w:lang w:val="en-US"/>
+        </w:rPr>
+        <w:t xml:space="preserve"> polymer-cli</w:t>
       </w:r>
     </w:p>
     <w:p>
-      <w:proofErr w:type="spellStart"/>
+      <w:pPr>
+        <w:rPr>
+          <w:lang w:val="en-US"/>
+        </w:rPr>
+      </w:pPr>
       <w:r>
         <w:rPr>
           <w:u w:val="single"/>
-        </w:rPr>
-        <w:t>Lit</w:t>
-      </w:r>
-      <w:proofErr w:type="spellEnd"/>
-      <w:r>
-        <w:rPr>
-          <w:u w:val="single"/>
-        </w:rPr>
-        <w:t>-Element:</w:t>
-      </w:r>
-      <w:r>
+          <w:lang w:val="en-US"/>
+        </w:rPr>
+        <w:t>Lit-Element:</w:t>
+      </w:r>
+      <w:r>
+        <w:rPr>
+          <w:lang w:val="en-US"/>
+        </w:rPr>
         <w:t xml:space="preserve"> </w:t>
       </w:r>
       <w:proofErr w:type="spellStart"/>
       <w:r>
+        <w:rPr>
+          <w:lang w:val="en-US"/>
+        </w:rPr>
         <w:t>npm</w:t>
       </w:r>
       <w:proofErr w:type="spellEnd"/>
       <w:r>
-        <w:t xml:space="preserve"> i @polymer/</w:t>
-      </w:r>
-      <w:proofErr w:type="spellStart"/>
-      <w:r>
-        <w:t>lit</w:t>
-      </w:r>
-      <w:proofErr w:type="spellEnd"/>
-      <w:r>
-        <w:t>-element</w:t>
+        <w:rPr>
+          <w:lang w:val="en-US"/>
+        </w:rPr>
+        <w:t xml:space="preserve"> </w:t>
+      </w:r>
+      <w:proofErr w:type="spellStart"/>
+      <w:r>
+        <w:rPr>
+          <w:lang w:val="en-US"/>
+        </w:rPr>
+        <w:t>i</w:t>
+      </w:r>
+      <w:proofErr w:type="spellEnd"/>
+      <w:r>
+        <w:rPr>
+          <w:lang w:val="en-US"/>
+        </w:rPr>
+        <w:t xml:space="preserve"> @polymer/lit-element</w:t>
       </w:r>
     </w:p>
     <w:p>
+      <w:pPr>
+        <w:rPr>
+          <w:lang w:val="en-US"/>
+        </w:rPr>
+      </w:pPr>
       <w:r>
         <w:rPr>
           <w:u w:val="single"/>
+          <w:lang w:val="en-US"/>
         </w:rPr>
         <w:t>Bootstrap</w:t>
       </w:r>
       <w:r>
         <w:rPr>
           <w:u w:val="single"/>
+          <w:lang w:val="en-US"/>
         </w:rPr>
         <w:t xml:space="preserve"> + </w:t>
       </w:r>
@@ -81,6 +122,7 @@
       <w:r>
         <w:rPr>
           <w:u w:val="single"/>
+          <w:lang w:val="en-US"/>
         </w:rPr>
         <w:t>jquery</w:t>
       </w:r>
@@ -88,52 +130,123 @@
       <w:r>
         <w:rPr>
           <w:u w:val="single"/>
+          <w:lang w:val="en-US"/>
         </w:rPr>
         <w:t xml:space="preserve">: </w:t>
       </w:r>
       <w:r>
+        <w:rPr>
+          <w:lang w:val="en-US"/>
+        </w:rPr>
         <w:br/>
       </w:r>
       <w:proofErr w:type="spellStart"/>
       <w:r>
+        <w:rPr>
+          <w:lang w:val="en-US"/>
+        </w:rPr>
         <w:t>npm</w:t>
       </w:r>
       <w:proofErr w:type="spellEnd"/>
       <w:r>
-        <w:t xml:space="preserve"> i popper.js </w:t>
-      </w:r>
-      <w:r>
+        <w:rPr>
+          <w:lang w:val="en-US"/>
+        </w:rPr>
+        <w:t xml:space="preserve"> </w:t>
+      </w:r>
+      <w:proofErr w:type="spellStart"/>
+      <w:r>
+        <w:rPr>
+          <w:lang w:val="en-US"/>
+        </w:rPr>
+        <w:t>i</w:t>
+      </w:r>
+      <w:proofErr w:type="spellEnd"/>
+      <w:r>
+        <w:rPr>
+          <w:lang w:val="en-US"/>
+        </w:rPr>
+        <w:t xml:space="preserve"> popper.js </w:t>
+      </w:r>
+      <w:r>
+        <w:rPr>
+          <w:lang w:val="en-US"/>
+        </w:rPr>
         <w:br/>
       </w:r>
       <w:proofErr w:type="spellStart"/>
       <w:r>
+        <w:rPr>
+          <w:lang w:val="en-US"/>
+        </w:rPr>
         <w:t>n</w:t>
       </w:r>
       <w:r>
+        <w:rPr>
+          <w:lang w:val="en-US"/>
+        </w:rPr>
         <w:t>pm</w:t>
       </w:r>
       <w:proofErr w:type="spellEnd"/>
       <w:r>
-        <w:t xml:space="preserve"> i </w:t>
-      </w:r>
-      <w:proofErr w:type="spellStart"/>
-      <w:r>
-        <w:t>bootstrap</w:t>
-      </w:r>
-      <w:proofErr w:type="spellEnd"/>
-      <w:r>
+        <w:rPr>
+          <w:lang w:val="en-US"/>
+        </w:rPr>
+        <w:t xml:space="preserve"> </w:t>
+      </w:r>
+      <w:proofErr w:type="spellStart"/>
+      <w:r>
+        <w:rPr>
+          <w:lang w:val="en-US"/>
+        </w:rPr>
+        <w:t>i</w:t>
+      </w:r>
+      <w:proofErr w:type="spellEnd"/>
+      <w:r>
+        <w:rPr>
+          <w:lang w:val="en-US"/>
+        </w:rPr>
+        <w:t xml:space="preserve"> bootstrap</w:t>
+      </w:r>
+      <w:r>
+        <w:rPr>
+          <w:lang w:val="en-US"/>
+        </w:rPr>
         <w:br/>
       </w:r>
       <w:proofErr w:type="spellStart"/>
       <w:r>
+        <w:rPr>
+          <w:lang w:val="en-US"/>
+        </w:rPr>
         <w:t>npm</w:t>
       </w:r>
       <w:proofErr w:type="spellEnd"/>
       <w:r>
-        <w:t xml:space="preserve"> i </w:t>
-      </w:r>
-      <w:proofErr w:type="spellStart"/>
-      <w:r>
+        <w:rPr>
+          <w:lang w:val="en-US"/>
+        </w:rPr>
+        <w:t xml:space="preserve"> </w:t>
+      </w:r>
+      <w:proofErr w:type="spellStart"/>
+      <w:r>
+        <w:rPr>
+          <w:lang w:val="en-US"/>
+        </w:rPr>
+        <w:t>i</w:t>
+      </w:r>
+      <w:proofErr w:type="spellEnd"/>
+      <w:r>
+        <w:rPr>
+          <w:lang w:val="en-US"/>
+        </w:rPr>
+        <w:t xml:space="preserve"> </w:t>
+      </w:r>
+      <w:proofErr w:type="spellStart"/>
+      <w:r>
+        <w:rPr>
+          <w:lang w:val="en-US"/>
+        </w:rPr>
         <w:t>jquery</w:t>
       </w:r>
       <w:proofErr w:type="spellEnd"/>
@@ -160,188 +273,219 @@
       </w:r>
     </w:p>
     <w:p>
-      <w:proofErr w:type="spellStart"/>
-      <w:r>
+      <w:pPr>
+        <w:rPr>
+          <w:lang w:val="en-US"/>
+        </w:rPr>
+      </w:pPr>
+      <w:proofErr w:type="spellStart"/>
+      <w:r>
+        <w:rPr>
+          <w:lang w:val="en-US"/>
+        </w:rPr>
         <w:t>Npm</w:t>
       </w:r>
       <w:proofErr w:type="spellEnd"/>
       <w:r>
-        <w:t xml:space="preserve"> i </w:t>
-      </w:r>
-      <w:proofErr w:type="spellStart"/>
-      <w:r>
-        <w:t>jspsf</w:t>
-      </w:r>
-      <w:proofErr w:type="spellEnd"/>
-      <w:r>
+        <w:rPr>
+          <w:lang w:val="en-US"/>
+        </w:rPr>
+        <w:t xml:space="preserve"> </w:t>
+      </w:r>
+      <w:proofErr w:type="spellStart"/>
+      <w:r>
+        <w:rPr>
+          <w:lang w:val="en-US"/>
+        </w:rPr>
+        <w:t>i</w:t>
+      </w:r>
+      <w:proofErr w:type="spellEnd"/>
+      <w:r>
+        <w:rPr>
+          <w:lang w:val="en-US"/>
+        </w:rPr>
+        <w:t xml:space="preserve"> </w:t>
+      </w:r>
+      <w:proofErr w:type="spellStart"/>
+      <w:r>
+        <w:rPr>
+          <w:lang w:val="en-US"/>
+        </w:rPr>
+        <w:t>jsp</w:t>
+      </w:r>
+      <w:r>
+        <w:rPr>
+          <w:lang w:val="en-US"/>
+        </w:rPr>
+        <w:t>d</w:t>
+      </w:r>
+      <w:bookmarkStart w:id="0" w:name="_GoBack"/>
+      <w:bookmarkEnd w:id="0"/>
+      <w:r>
+        <w:rPr>
+          <w:lang w:val="en-US"/>
+        </w:rPr>
+        <w:t>f</w:t>
+      </w:r>
+      <w:proofErr w:type="spellEnd"/>
+      <w:r>
+        <w:rPr>
+          <w:lang w:val="en-US"/>
+        </w:rPr>
         <w:br/>
       </w:r>
       <w:proofErr w:type="spellStart"/>
       <w:r>
+        <w:rPr>
+          <w:lang w:val="en-US"/>
+        </w:rPr>
         <w:t>npm</w:t>
       </w:r>
       <w:proofErr w:type="spellEnd"/>
       <w:r>
-        <w:t xml:space="preserve"> i </w:t>
-      </w:r>
-      <w:proofErr w:type="spellStart"/>
-      <w:r>
+        <w:rPr>
+          <w:lang w:val="en-US"/>
+        </w:rPr>
+        <w:t xml:space="preserve"> </w:t>
+      </w:r>
+      <w:proofErr w:type="spellStart"/>
+      <w:r>
+        <w:rPr>
+          <w:lang w:val="en-US"/>
+        </w:rPr>
+        <w:t>i</w:t>
+      </w:r>
+      <w:proofErr w:type="spellEnd"/>
+      <w:r>
+        <w:rPr>
+          <w:lang w:val="en-US"/>
+        </w:rPr>
+        <w:t xml:space="preserve"> </w:t>
+      </w:r>
+      <w:proofErr w:type="spellStart"/>
+      <w:r>
+        <w:rPr>
+          <w:lang w:val="en-US"/>
+        </w:rPr>
         <w:t>jspdf-autotable</w:t>
       </w:r>
       <w:proofErr w:type="spellEnd"/>
     </w:p>
     <w:p>
+      <w:pPr>
+        <w:rPr>
+          <w:lang w:val="en-US"/>
+        </w:rPr>
+      </w:pPr>
       <w:r>
         <w:rPr>
           <w:u w:val="single"/>
+          <w:lang w:val="en-US"/>
         </w:rPr>
         <w:t>Excel:</w:t>
       </w:r>
     </w:p>
     <w:p>
-      <w:proofErr w:type="spellStart"/>
-      <w:r>
-        <w:t>Npm</w:t>
-      </w:r>
-      <w:proofErr w:type="spellEnd"/>
-      <w:r>
-        <w:t xml:space="preserve"> i xlsx</w:t>
+      <w:pPr>
+        <w:rPr>
+          <w:lang w:val="en-US"/>
+        </w:rPr>
+      </w:pPr>
+      <w:r>
+        <w:rPr>
+          <w:lang w:val="en-US"/>
+        </w:rPr>
+        <w:t>Npm i xlsx</w:t>
       </w:r>
     </w:p>
     <w:p>
-      <w:proofErr w:type="spellStart"/>
+      <w:pPr>
+        <w:rPr>
+          <w:lang w:val="en-US"/>
+        </w:rPr>
+      </w:pPr>
       <w:r>
         <w:rPr>
           <w:u w:val="single"/>
-        </w:rPr>
-        <w:t>Datepicker</w:t>
-      </w:r>
-      <w:proofErr w:type="spellEnd"/>
-      <w:r>
-        <w:rPr>
-          <w:u w:val="single"/>
-        </w:rPr>
-        <w:t>:</w:t>
+          <w:lang w:val="en-US"/>
+        </w:rPr>
+        <w:t>Datepicker:</w:t>
       </w:r>
     </w:p>
     <w:p>
-      <w:proofErr w:type="spellStart"/>
-      <w:r>
-        <w:t>Npm</w:t>
-      </w:r>
-      <w:proofErr w:type="spellEnd"/>
-      <w:r>
-        <w:t xml:space="preserve"> i </w:t>
-      </w:r>
-      <w:proofErr w:type="spellStart"/>
-      <w:r>
-        <w:t>zebra_</w:t>
-      </w:r>
-      <w:r>
+      <w:pPr>
+        <w:rPr>
+          <w:lang w:val="en-US"/>
+        </w:rPr>
+      </w:pPr>
+      <w:r>
+        <w:rPr>
+          <w:lang w:val="en-US"/>
+        </w:rPr>
+        <w:t>Npm i zebra_</w:t>
+      </w:r>
+      <w:r>
+        <w:rPr>
+          <w:lang w:val="en-US"/>
+        </w:rPr>
         <w:t>datepicker</w:t>
       </w:r>
-      <w:proofErr w:type="spellEnd"/>
     </w:p>
     <w:p>
+      <w:pPr>
+        <w:rPr>
+          <w:lang w:val="en-US"/>
+        </w:rPr>
+      </w:pPr>
       <w:r>
         <w:rPr>
           <w:u w:val="single"/>
+          <w:lang w:val="en-US"/>
         </w:rPr>
         <w:t>Data Binding:</w:t>
       </w:r>
     </w:p>
     <w:p>
-      <w:proofErr w:type="spellStart"/>
-      <w:r>
-        <w:t>Npm</w:t>
-      </w:r>
-      <w:proofErr w:type="spellEnd"/>
-      <w:r>
-        <w:t xml:space="preserve"> i </w:t>
-      </w:r>
-      <w:proofErr w:type="spellStart"/>
-      <w:r>
-        <w:t>grunt</w:t>
-      </w:r>
-      <w:proofErr w:type="spellEnd"/>
-      <w:r>
-        <w:t>-cli</w:t>
-      </w:r>
-      <w:r>
+      <w:pPr>
+        <w:rPr>
+          <w:lang w:val="en-US"/>
+        </w:rPr>
+      </w:pPr>
+      <w:r>
+        <w:rPr>
+          <w:lang w:val="en-US"/>
+        </w:rPr>
+        <w:t>Npm i grunt-cli</w:t>
+      </w:r>
+      <w:r>
+        <w:rPr>
+          <w:lang w:val="en-US"/>
+        </w:rPr>
         <w:br/>
-      </w:r>
-      <w:proofErr w:type="spellStart"/>
-      <w:r>
-        <w:t>npm</w:t>
-      </w:r>
-      <w:proofErr w:type="spellEnd"/>
-      <w:r>
-        <w:t xml:space="preserve"> i (</w:t>
-      </w:r>
-      <w:proofErr w:type="spellStart"/>
-      <w:r>
-        <w:t>fetching</w:t>
-      </w:r>
-      <w:proofErr w:type="spellEnd"/>
-      <w:r>
-        <w:t xml:space="preserve"> </w:t>
-      </w:r>
-      <w:proofErr w:type="spellStart"/>
-      <w:r>
-        <w:t>remaning</w:t>
-      </w:r>
-      <w:proofErr w:type="spellEnd"/>
-      <w:r>
-        <w:t xml:space="preserve"> </w:t>
-      </w:r>
-      <w:proofErr w:type="spellStart"/>
-      <w:r>
-        <w:t>build</w:t>
-      </w:r>
-      <w:proofErr w:type="spellEnd"/>
-      <w:r>
-        <w:t xml:space="preserve"> </w:t>
-      </w:r>
-      <w:proofErr w:type="spellStart"/>
-      <w:r>
-        <w:t>dependencies</w:t>
-      </w:r>
-      <w:proofErr w:type="spellEnd"/>
-      <w:r>
-        <w:t>)</w:t>
-      </w:r>
-      <w:r>
+        <w:t>npm i (fetching remaning build dependencies)</w:t>
+      </w:r>
+      <w:r>
+        <w:rPr>
+          <w:lang w:val="en-US"/>
+        </w:rPr>
         <w:br/>
-      </w:r>
-      <w:proofErr w:type="spellStart"/>
-      <w:r>
-        <w:t>grunt</w:t>
-      </w:r>
-      <w:proofErr w:type="spellEnd"/>
-      <w:r>
-        <w:t xml:space="preserve"> (</w:t>
-      </w:r>
-      <w:proofErr w:type="spellStart"/>
-      <w:r>
-        <w:t>built</w:t>
-      </w:r>
-      <w:proofErr w:type="spellEnd"/>
-      <w:r>
-        <w:t xml:space="preserve"> </w:t>
-      </w:r>
-      <w:proofErr w:type="spellStart"/>
-      <w:r>
-        <w:t>files</w:t>
-      </w:r>
-      <w:proofErr w:type="spellEnd"/>
-      <w:r>
-        <w:t xml:space="preserve"> sync)</w:t>
-      </w:r>
-      <w:bookmarkStart w:id="0" w:name="_GoBack"/>
-      <w:bookmarkEnd w:id="0"/>
+        <w:t>grunt (built files sync)</w:t>
+      </w:r>
     </w:p>
-    <w:p/>
-    <w:p/>
+    <w:p>
+      <w:pPr>
+        <w:rPr>
+          <w:lang w:val="en-US"/>
+        </w:rPr>
+      </w:pPr>
+    </w:p>
+    <w:p>
+      <w:pPr>
+        <w:rPr>
+          <w:lang w:val="en-US"/>
+        </w:rPr>
+      </w:pPr>
+    </w:p>
     <w:sectPr>
       <w:pgSz w:w="11906" w:h="16838"/>
       <w:pgMar w:top="1417" w:right="1417" w:bottom="1134" w:left="1417" w:header="708" w:footer="708" w:gutter="0"/>

</xml_diff>

<commit_message>
Added Google-Signin + gitignore changes
</commit_message>
<xml_diff>
--- a/Sonstiges/WebComponents/imports.docx
+++ b/Sonstiges/WebComponents/imports.docx
@@ -385,6 +385,8 @@
         </w:rPr>
         <w:t>Excel:</w:t>
       </w:r>
+      <w:bookmarkStart w:id="0" w:name="_GoBack"/>
+      <w:bookmarkEnd w:id="0"/>
     </w:p>
     <w:p>
       <w:pPr>
@@ -419,7 +421,6 @@
           <w:lang w:val="en-US"/>
         </w:rPr>
       </w:pPr>
-      <w:bookmarkStart w:id="0" w:name="_GoBack"/>
       <w:r>
         <w:rPr>
           <w:lang w:val="en-US"/>
@@ -431,48 +432,21 @@
           <w:lang w:val="en-US"/>
         </w:rPr>
         <w:t>datepicker</w:t>
-      </w:r>
-    </w:p>
-    <w:bookmarkEnd w:id="0"/>
-    <w:p>
-      <w:pPr>
-        <w:rPr>
-          <w:lang w:val="en-US"/>
-        </w:rPr>
-      </w:pPr>
-      <w:r>
-        <w:rPr>
-          <w:u w:val="single"/>
-          <w:lang w:val="en-US"/>
-        </w:rPr>
-        <w:t>Data Binding:</w:t>
       </w:r>
     </w:p>
     <w:p>
       <w:pPr>
         <w:rPr>
-          <w:lang w:val="en-US"/>
-        </w:rPr>
-      </w:pPr>
-      <w:r>
-        <w:rPr>
-          <w:lang w:val="en-US"/>
-        </w:rPr>
-        <w:t>Npm i grunt-cli</w:t>
-      </w:r>
-      <w:r>
-        <w:rPr>
-          <w:lang w:val="en-US"/>
-        </w:rPr>
-        <w:br/>
-        <w:t>npm i (fetching remaning build dependencies)</w:t>
-      </w:r>
-      <w:r>
-        <w:rPr>
-          <w:lang w:val="en-US"/>
-        </w:rPr>
-        <w:br/>
-        <w:t>grunt (built files sync)</w:t>
+          <w:u w:val="single"/>
+          <w:lang w:val="en-US"/>
+        </w:rPr>
+      </w:pPr>
+      <w:r>
+        <w:rPr>
+          <w:u w:val="single"/>
+          <w:lang w:val="en-US"/>
+        </w:rPr>
+        <w:t>Bower:</w:t>
       </w:r>
     </w:p>
     <w:p>
@@ -481,6 +455,69 @@
           <w:lang w:val="en-US"/>
         </w:rPr>
       </w:pPr>
+      <w:proofErr w:type="spellStart"/>
+      <w:r>
+        <w:rPr>
+          <w:lang w:val="en-US"/>
+        </w:rPr>
+        <w:t>Npm</w:t>
+      </w:r>
+      <w:proofErr w:type="spellEnd"/>
+      <w:r>
+        <w:rPr>
+          <w:lang w:val="en-US"/>
+        </w:rPr>
+        <w:t xml:space="preserve"> </w:t>
+      </w:r>
+      <w:proofErr w:type="spellStart"/>
+      <w:r>
+        <w:rPr>
+          <w:lang w:val="en-US"/>
+        </w:rPr>
+        <w:t>i</w:t>
+      </w:r>
+      <w:proofErr w:type="spellEnd"/>
+      <w:r>
+        <w:rPr>
+          <w:lang w:val="en-US"/>
+        </w:rPr>
+        <w:t xml:space="preserve"> bower</w:t>
+      </w:r>
+    </w:p>
+    <w:p>
+      <w:pPr>
+        <w:rPr>
+          <w:lang w:val="en-US"/>
+        </w:rPr>
+      </w:pPr>
+      <w:r>
+        <w:rPr>
+          <w:lang w:val="en-US"/>
+        </w:rPr>
+        <w:t xml:space="preserve">bower install </w:t>
+      </w:r>
+      <w:proofErr w:type="spellStart"/>
+      <w:r>
+        <w:rPr>
+          <w:lang w:val="en-US"/>
+        </w:rPr>
+        <w:t>GoogleWebComponents</w:t>
+      </w:r>
+      <w:proofErr w:type="spellEnd"/>
+      <w:r>
+        <w:rPr>
+          <w:lang w:val="en-US"/>
+        </w:rPr>
+        <w:t>/google-</w:t>
+      </w:r>
+      <w:proofErr w:type="spellStart"/>
+      <w:r>
+        <w:rPr>
+          <w:lang w:val="en-US"/>
+        </w:rPr>
+        <w:t>signin</w:t>
+      </w:r>
+      <w:proofErr w:type="spellEnd"/>
     </w:p>
     <w:p>
       <w:pPr>

</xml_diff>